<commit_message>
Added answers to Rev. 2
</commit_message>
<xml_diff>
--- a/paper/submissions/MDPI/SUBMISSION FILES/Reply_Referees_Revision 2/Reply_Referee2.docx
+++ b/paper/submissions/MDPI/SUBMISSION FILES/Reply_Referees_Revision 2/Reply_Referee2.docx
@@ -1,10 +1,10 @@
 
 <file path=word/document.xml><?xml version="1.0" encoding="utf-8"?>
-<w:document xmlns:wpc="http://schemas.microsoft.com/office/word/2010/wordprocessingCanvas" xmlns:cx="http://schemas.microsoft.com/office/drawing/2014/chartex" xmlns:cx1="http://schemas.microsoft.com/office/drawing/2015/9/8/chartex" xmlns:cx2="http://schemas.microsoft.com/office/drawing/2015/10/21/chartex" xmlns:cx3="http://schemas.microsoft.com/office/drawing/2016/5/9/chartex" xmlns:cx4="http://schemas.microsoft.com/office/drawing/2016/5/10/chartex" xmlns:cx5="http://schemas.microsoft.com/office/drawing/2016/5/11/chartex" xmlns:cx6="http://schemas.microsoft.com/office/drawing/2016/5/12/chartex" xmlns:cx7="http://schemas.microsoft.com/office/drawing/2016/5/13/chartex" xmlns:cx8="http://schemas.microsoft.com/office/drawing/2016/5/14/chartex" xmlns:mc="http://schemas.openxmlformats.org/markup-compatibility/2006" xmlns:aink="http://schemas.microsoft.com/office/drawing/2016/ink" xmlns:am3d="http://schemas.microsoft.com/office/drawing/2017/model3d" xmlns:o="urn:schemas-microsoft-com:office:office" xmlns:r="http://schemas.openxmlformats.org/officeDocument/2006/relationships" xmlns:m="http://schemas.openxmlformats.org/officeDocument/2006/math" xmlns:v="urn:schemas-microsoft-com:vml" xmlns:wp14="http://schemas.microsoft.com/office/word/2010/wordprocessingDrawing" xmlns:wp="http://schemas.openxmlformats.org/drawingml/2006/wordprocessingDrawing" xmlns:w10="urn:schemas-microsoft-com:office:word" xmlns:w="http://schemas.openxmlformats.org/wordprocessingml/2006/main" xmlns:w14="http://schemas.microsoft.com/office/word/2010/wordml" xmlns:w15="http://schemas.microsoft.com/office/word/2012/wordml" xmlns:w16cid="http://schemas.microsoft.com/office/word/2016/wordml/cid" xmlns:w16se="http://schemas.microsoft.com/office/word/2015/wordml/symex" xmlns:wpg="http://schemas.microsoft.com/office/word/2010/wordprocessingGroup" xmlns:wpi="http://schemas.microsoft.com/office/word/2010/wordprocessingInk" xmlns:wne="http://schemas.microsoft.com/office/word/2006/wordml" xmlns:wps="http://schemas.microsoft.com/office/word/2010/wordprocessingShape" mc:Ignorable="w14 w15 w16se w16cid wp14">
+<w:document xmlns:wpc="http://schemas.microsoft.com/office/word/2010/wordprocessingCanvas" xmlns:cx="http://schemas.microsoft.com/office/drawing/2014/chartex" xmlns:cx1="http://schemas.microsoft.com/office/drawing/2015/9/8/chartex" xmlns:cx2="http://schemas.microsoft.com/office/drawing/2015/10/21/chartex" xmlns:cx3="http://schemas.microsoft.com/office/drawing/2016/5/9/chartex" xmlns:cx4="http://schemas.microsoft.com/office/drawing/2016/5/10/chartex" xmlns:cx5="http://schemas.microsoft.com/office/drawing/2016/5/11/chartex" xmlns:cx6="http://schemas.microsoft.com/office/drawing/2016/5/12/chartex" xmlns:cx7="http://schemas.microsoft.com/office/drawing/2016/5/13/chartex" xmlns:cx8="http://schemas.microsoft.com/office/drawing/2016/5/14/chartex" xmlns:mc="http://schemas.openxmlformats.org/markup-compatibility/2006" xmlns:aink="http://schemas.microsoft.com/office/drawing/2016/ink" xmlns:am3d="http://schemas.microsoft.com/office/drawing/2017/model3d" xmlns:o="urn:schemas-microsoft-com:office:office" xmlns:r="http://schemas.openxmlformats.org/officeDocument/2006/relationships" xmlns:m="http://schemas.openxmlformats.org/officeDocument/2006/math" xmlns:v="urn:schemas-microsoft-com:vml" xmlns:wp14="http://schemas.microsoft.com/office/word/2010/wordprocessingDrawing" xmlns:wp="http://schemas.openxmlformats.org/drawingml/2006/wordprocessingDrawing" xmlns:w10="urn:schemas-microsoft-com:office:word" xmlns:w="http://schemas.openxmlformats.org/wordprocessingml/2006/main" xmlns:w14="http://schemas.microsoft.com/office/word/2010/wordml" xmlns:w15="http://schemas.microsoft.com/office/word/2012/wordml" xmlns:w16cex="http://schemas.microsoft.com/office/word/2018/wordml/cex" xmlns:w16cid="http://schemas.microsoft.com/office/word/2016/wordml/cid" xmlns:w16="http://schemas.microsoft.com/office/word/2018/wordml" xmlns:w16se="http://schemas.microsoft.com/office/word/2015/wordml/symex" xmlns:wpg="http://schemas.microsoft.com/office/word/2010/wordprocessingGroup" xmlns:wpi="http://schemas.microsoft.com/office/word/2010/wordprocessingInk" xmlns:wne="http://schemas.microsoft.com/office/word/2006/wordml" xmlns:wps="http://schemas.microsoft.com/office/word/2010/wordprocessingShape" mc:Ignorable="w14 w15 w16se w16cid w16 w16cex wp14">
   <w:body>
     <w:p>
       <w:pPr>
-        <w:pStyle w:val="StandardWeb"/>
+        <w:pStyle w:val="NormalWeb"/>
         <w:shd w:val="clear" w:color="auto" w:fill="FEFEFE"/>
         <w:rPr>
           <w:rFonts w:ascii="Arial" w:hAnsi="Arial" w:cs="Arial"/>
@@ -22,8 +22,6 @@
         </w:rPr>
         <w:t xml:space="preserve">Reply to </w:t>
       </w:r>
-      <w:bookmarkStart w:id="0" w:name="_GoBack"/>
-      <w:bookmarkEnd w:id="0"/>
       <w:r>
         <w:rPr>
           <w:rFonts w:ascii="Arial" w:hAnsi="Arial" w:cs="Arial"/>
@@ -51,7 +49,7 @@
     </w:p>
     <w:p>
       <w:pPr>
-        <w:pStyle w:val="StandardWeb"/>
+        <w:pStyle w:val="NormalWeb"/>
         <w:shd w:val="clear" w:color="auto" w:fill="FEFEFE"/>
         <w:rPr>
           <w:rFonts w:ascii="Arial" w:hAnsi="Arial" w:cs="Arial"/>
@@ -63,7 +61,7 @@
     </w:p>
     <w:p>
       <w:pPr>
-        <w:pStyle w:val="StandardWeb"/>
+        <w:pStyle w:val="NormalWeb"/>
         <w:shd w:val="clear" w:color="auto" w:fill="FEFEFE"/>
         <w:rPr>
           <w:rFonts w:ascii="Arial" w:hAnsi="Arial" w:cs="Arial"/>
@@ -75,7 +73,7 @@
     </w:p>
     <w:p>
       <w:pPr>
-        <w:pStyle w:val="StandardWeb"/>
+        <w:pStyle w:val="NormalWeb"/>
         <w:shd w:val="clear" w:color="auto" w:fill="FEFEFE"/>
         <w:rPr>
           <w:rFonts w:ascii="Arial" w:hAnsi="Arial" w:cs="Arial"/>
@@ -96,7 +94,7 @@
     </w:p>
     <w:p>
       <w:pPr>
-        <w:pStyle w:val="StandardWeb"/>
+        <w:pStyle w:val="NormalWeb"/>
         <w:shd w:val="clear" w:color="auto" w:fill="FEFEFE"/>
         <w:rPr>
           <w:rFonts w:ascii="Arial" w:hAnsi="Arial" w:cs="Arial"/>
@@ -117,10 +115,47 @@
     </w:p>
     <w:p>
       <w:pPr>
-        <w:pStyle w:val="StandardWeb"/>
+        <w:pStyle w:val="NormalWeb"/>
         <w:shd w:val="clear" w:color="auto" w:fill="FEFEFE"/>
         <w:rPr>
           <w:rFonts w:ascii="Arial" w:hAnsi="Arial" w:cs="Arial"/>
+          <w:b/>
+          <w:bCs/>
+          <w:color w:val="2F5496" w:themeColor="accent1" w:themeShade="BF"/>
+          <w:sz w:val="20"/>
+          <w:szCs w:val="20"/>
+        </w:rPr>
+      </w:pPr>
+      <w:r>
+        <w:rPr>
+          <w:rFonts w:ascii="Arial" w:hAnsi="Arial" w:cs="Arial"/>
+          <w:b/>
+          <w:bCs/>
+          <w:color w:val="2F5496" w:themeColor="accent1" w:themeShade="BF"/>
+          <w:sz w:val="20"/>
+          <w:szCs w:val="20"/>
+        </w:rPr>
+        <w:t xml:space="preserve">The authors thank the reviewer very much for this interesting paper. </w:t>
+      </w:r>
+      <w:r>
+        <w:rPr>
+          <w:rFonts w:ascii="Arial" w:hAnsi="Arial" w:cs="Arial"/>
+          <w:b/>
+          <w:bCs/>
+          <w:color w:val="2F5496" w:themeColor="accent1" w:themeShade="BF"/>
+          <w:sz w:val="20"/>
+          <w:szCs w:val="20"/>
+          <w:highlight w:val="yellow"/>
+        </w:rPr>
+        <w:t>We have added the citation and added in the text some text to explain its relevance.</w:t>
+      </w:r>
+    </w:p>
+    <w:p>
+      <w:pPr>
+        <w:pStyle w:val="NormalWeb"/>
+        <w:shd w:val="clear" w:color="auto" w:fill="FEFEFE"/>
+        <w:rPr>
+          <w:rFonts w:ascii="Arial" w:hAnsi="Arial" w:cs="Arial"/>
           <w:color w:val="2F5496" w:themeColor="accent1" w:themeShade="BF"/>
           <w:sz w:val="20"/>
           <w:szCs w:val="20"/>
@@ -158,10 +193,47 @@
     </w:p>
     <w:p>
       <w:pPr>
-        <w:pStyle w:val="StandardWeb"/>
+        <w:pStyle w:val="NormalWeb"/>
         <w:shd w:val="clear" w:color="auto" w:fill="FEFEFE"/>
         <w:rPr>
           <w:rFonts w:ascii="Arial" w:hAnsi="Arial" w:cs="Arial"/>
+          <w:b/>
+          <w:bCs/>
+          <w:color w:val="2F5496" w:themeColor="accent1" w:themeShade="BF"/>
+          <w:sz w:val="20"/>
+          <w:szCs w:val="20"/>
+        </w:rPr>
+      </w:pPr>
+      <w:r>
+        <w:rPr>
+          <w:rFonts w:ascii="Arial" w:hAnsi="Arial" w:cs="Arial"/>
+          <w:b/>
+          <w:bCs/>
+          <w:color w:val="2F5496" w:themeColor="accent1" w:themeShade="BF"/>
+          <w:sz w:val="20"/>
+          <w:szCs w:val="20"/>
+        </w:rPr>
+        <w:t xml:space="preserve">The temperature mentioned in the paper refers to the gas temperature. </w:t>
+      </w:r>
+      <w:r>
+        <w:rPr>
+          <w:rFonts w:ascii="Arial" w:hAnsi="Arial" w:cs="Arial"/>
+          <w:b/>
+          <w:bCs/>
+          <w:color w:val="2F5496" w:themeColor="accent1" w:themeShade="BF"/>
+          <w:sz w:val="20"/>
+          <w:szCs w:val="20"/>
+          <w:highlight w:val="yellow"/>
+        </w:rPr>
+        <w:t>The text has been updated to make it clearer.</w:t>
+      </w:r>
+    </w:p>
+    <w:p>
+      <w:pPr>
+        <w:pStyle w:val="NormalWeb"/>
+        <w:shd w:val="clear" w:color="auto" w:fill="FEFEFE"/>
+        <w:rPr>
+          <w:rFonts w:ascii="Arial" w:hAnsi="Arial" w:cs="Arial"/>
           <w:color w:val="2F5496" w:themeColor="accent1" w:themeShade="BF"/>
           <w:sz w:val="20"/>
           <w:szCs w:val="20"/>
@@ -179,10 +251,57 @@
     </w:p>
     <w:p>
       <w:pPr>
-        <w:pStyle w:val="StandardWeb"/>
+        <w:pStyle w:val="NormalWeb"/>
         <w:shd w:val="clear" w:color="auto" w:fill="FEFEFE"/>
         <w:rPr>
           <w:rFonts w:ascii="Arial" w:hAnsi="Arial" w:cs="Arial"/>
+          <w:b/>
+          <w:bCs/>
+          <w:color w:val="2F5496" w:themeColor="accent1" w:themeShade="BF"/>
+          <w:sz w:val="20"/>
+          <w:szCs w:val="20"/>
+        </w:rPr>
+      </w:pPr>
+      <w:r>
+        <w:rPr>
+          <w:rFonts w:ascii="Arial" w:hAnsi="Arial" w:cs="Arial"/>
+          <w:b/>
+          <w:bCs/>
+          <w:color w:val="2F5496" w:themeColor="accent1" w:themeShade="BF"/>
+          <w:sz w:val="20"/>
+          <w:szCs w:val="20"/>
+        </w:rPr>
+        <w:t>This is a very interesting point, but in this work the authors have not looked at RH effects.</w:t>
+      </w:r>
+      <w:r>
+        <w:rPr>
+          <w:rFonts w:ascii="Arial" w:hAnsi="Arial" w:cs="Arial"/>
+          <w:b/>
+          <w:bCs/>
+          <w:color w:val="2F5496" w:themeColor="accent1" w:themeShade="BF"/>
+          <w:sz w:val="20"/>
+          <w:szCs w:val="20"/>
+        </w:rPr>
+        <w:t xml:space="preserve"> </w:t>
+      </w:r>
+      <w:r>
+        <w:rPr>
+          <w:rFonts w:ascii="Arial" w:hAnsi="Arial" w:cs="Arial"/>
+          <w:b/>
+          <w:bCs/>
+          <w:color w:val="2F5496" w:themeColor="accent1" w:themeShade="BF"/>
+          <w:sz w:val="20"/>
+          <w:szCs w:val="20"/>
+        </w:rPr>
+        <w:t>OPEN FOR FRANCESCA</w:t>
+      </w:r>
+    </w:p>
+    <w:p>
+      <w:pPr>
+        <w:pStyle w:val="NormalWeb"/>
+        <w:shd w:val="clear" w:color="auto" w:fill="FEFEFE"/>
+        <w:rPr>
+          <w:rFonts w:ascii="Arial" w:hAnsi="Arial" w:cs="Arial"/>
           <w:color w:val="2F5496" w:themeColor="accent1" w:themeShade="BF"/>
           <w:sz w:val="20"/>
           <w:szCs w:val="20"/>
@@ -220,10 +339,47 @@
     </w:p>
     <w:p>
       <w:pPr>
-        <w:pStyle w:val="StandardWeb"/>
+        <w:pStyle w:val="NormalWeb"/>
         <w:shd w:val="clear" w:color="auto" w:fill="FEFEFE"/>
         <w:rPr>
           <w:rFonts w:ascii="Arial" w:hAnsi="Arial" w:cs="Arial"/>
+          <w:b/>
+          <w:bCs/>
+          <w:color w:val="2F5496" w:themeColor="accent1" w:themeShade="BF"/>
+          <w:sz w:val="20"/>
+          <w:szCs w:val="20"/>
+        </w:rPr>
+      </w:pPr>
+      <w:r>
+        <w:rPr>
+          <w:rFonts w:ascii="Arial" w:hAnsi="Arial" w:cs="Arial"/>
+          <w:b/>
+          <w:bCs/>
+          <w:color w:val="2F5496" w:themeColor="accent1" w:themeShade="BF"/>
+          <w:sz w:val="20"/>
+          <w:szCs w:val="20"/>
+        </w:rPr>
+        <w:t xml:space="preserve">Thank you for noticing this. </w:t>
+      </w:r>
+      <w:r>
+        <w:rPr>
+          <w:rFonts w:ascii="Arial" w:hAnsi="Arial" w:cs="Arial"/>
+          <w:b/>
+          <w:bCs/>
+          <w:color w:val="2F5496" w:themeColor="accent1" w:themeShade="BF"/>
+          <w:sz w:val="20"/>
+          <w:szCs w:val="20"/>
+          <w:highlight w:val="yellow"/>
+        </w:rPr>
+        <w:t>We have updated the captions to include a short explanation.</w:t>
+      </w:r>
+    </w:p>
+    <w:p>
+      <w:pPr>
+        <w:pStyle w:val="NormalWeb"/>
+        <w:shd w:val="clear" w:color="auto" w:fill="FEFEFE"/>
+        <w:rPr>
+          <w:rFonts w:ascii="Arial" w:hAnsi="Arial" w:cs="Arial"/>
           <w:color w:val="2F5496" w:themeColor="accent1" w:themeShade="BF"/>
           <w:sz w:val="20"/>
           <w:szCs w:val="20"/>
@@ -241,10 +397,173 @@
     </w:p>
     <w:p>
       <w:pPr>
-        <w:pStyle w:val="StandardWeb"/>
+        <w:pStyle w:val="NormalWeb"/>
         <w:shd w:val="clear" w:color="auto" w:fill="FEFEFE"/>
         <w:rPr>
           <w:rFonts w:ascii="Arial" w:hAnsi="Arial" w:cs="Arial"/>
+          <w:b/>
+          <w:bCs/>
+          <w:color w:val="2F5496" w:themeColor="accent1" w:themeShade="BF"/>
+          <w:sz w:val="20"/>
+          <w:szCs w:val="20"/>
+        </w:rPr>
+      </w:pPr>
+      <w:r>
+        <w:rPr>
+          <w:rFonts w:ascii="Arial" w:hAnsi="Arial" w:cs="Arial"/>
+          <w:b/>
+          <w:bCs/>
+          <w:color w:val="2F5496" w:themeColor="accent1" w:themeShade="BF"/>
+          <w:sz w:val="20"/>
+          <w:szCs w:val="20"/>
+        </w:rPr>
+        <w:t>The authors have developed the new metric described in the paper (Error Limited Accuracy) exactly to be able to quantify the Limits of detection (LOD) of this type of sensors. It should not be forgotten that all the results shown in the paper have been obtained by a very big number of measurements and therefore when we discuss the distributions of results, we discuss exactly LOD and reproducibility (by discussing how wide are the distributions of the results for the AE). In the paper mentioned by the reviewer in point 1) they estimate the LOD with the standard deviation of different measurements. We do the same by studying how wide the distributions</w:t>
+      </w:r>
+      <w:r>
+        <w:rPr>
+          <w:rFonts w:ascii="Arial" w:hAnsi="Arial" w:cs="Arial"/>
+          <w:b/>
+          <w:bCs/>
+          <w:color w:val="2F5496" w:themeColor="accent1" w:themeShade="BF"/>
+          <w:sz w:val="20"/>
+          <w:szCs w:val="20"/>
+        </w:rPr>
+        <w:t xml:space="preserve"> </w:t>
+      </w:r>
+      <w:r>
+        <w:rPr>
+          <w:rFonts w:ascii="Arial" w:hAnsi="Arial" w:cs="Arial"/>
+          <w:b/>
+          <w:bCs/>
+          <w:color w:val="2F5496" w:themeColor="accent1" w:themeShade="BF"/>
+          <w:sz w:val="20"/>
+          <w:szCs w:val="20"/>
+        </w:rPr>
+        <w:t>are</w:t>
+      </w:r>
+      <w:r>
+        <w:rPr>
+          <w:rFonts w:ascii="Arial" w:hAnsi="Arial" w:cs="Arial"/>
+          <w:b/>
+          <w:bCs/>
+          <w:color w:val="2F5496" w:themeColor="accent1" w:themeShade="BF"/>
+          <w:sz w:val="20"/>
+          <w:szCs w:val="20"/>
+        </w:rPr>
+        <w:t xml:space="preserve">. Since we don’t have any information on the functional form of the distributions, we decided to give the worst possible results (by giving the maximum value of the Absolute Error in the distributions) instead of only the standard deviation. The response speed can be divided in measurement time (XXXX sec.) and then inference time (the neural network is almost instantaneous, and the response time on a modern computer is of the order of the </w:t>
+      </w:r>
+      <w:proofErr w:type="spellStart"/>
+      <w:r>
+        <w:rPr>
+          <w:rFonts w:ascii="Arial" w:hAnsi="Arial" w:cs="Arial"/>
+          <w:b/>
+          <w:bCs/>
+          <w:color w:val="2F5496" w:themeColor="accent1" w:themeShade="BF"/>
+          <w:sz w:val="20"/>
+          <w:szCs w:val="20"/>
+        </w:rPr>
+        <w:t>ms</w:t>
+      </w:r>
+      <w:proofErr w:type="spellEnd"/>
+      <w:r>
+        <w:rPr>
+          <w:rFonts w:ascii="Arial" w:hAnsi="Arial" w:cs="Arial"/>
+          <w:b/>
+          <w:bCs/>
+          <w:color w:val="2F5496" w:themeColor="accent1" w:themeShade="BF"/>
+          <w:sz w:val="20"/>
+          <w:szCs w:val="20"/>
+        </w:rPr>
+        <w:t xml:space="preserve">). </w:t>
+      </w:r>
+      <w:r>
+        <w:rPr>
+          <w:rFonts w:ascii="Arial" w:hAnsi="Arial" w:cs="Arial"/>
+          <w:b/>
+          <w:bCs/>
+          <w:color w:val="2F5496" w:themeColor="accent1" w:themeShade="BF"/>
+          <w:sz w:val="20"/>
+          <w:szCs w:val="20"/>
+          <w:highlight w:val="yellow"/>
+        </w:rPr>
+        <w:t xml:space="preserve">We have added some information in the text to make the </w:t>
+      </w:r>
+      <w:proofErr w:type="gramStart"/>
+      <w:r>
+        <w:rPr>
+          <w:rFonts w:ascii="Arial" w:hAnsi="Arial" w:cs="Arial"/>
+          <w:b/>
+          <w:bCs/>
+          <w:color w:val="2F5496" w:themeColor="accent1" w:themeShade="BF"/>
+          <w:sz w:val="20"/>
+          <w:szCs w:val="20"/>
+          <w:highlight w:val="yellow"/>
+        </w:rPr>
+        <w:t>above mentioned</w:t>
+      </w:r>
+      <w:proofErr w:type="gramEnd"/>
+      <w:r>
+        <w:rPr>
+          <w:rFonts w:ascii="Arial" w:hAnsi="Arial" w:cs="Arial"/>
+          <w:b/>
+          <w:bCs/>
+          <w:color w:val="2F5496" w:themeColor="accent1" w:themeShade="BF"/>
+          <w:sz w:val="20"/>
+          <w:szCs w:val="20"/>
+          <w:highlight w:val="yellow"/>
+        </w:rPr>
+        <w:t xml:space="preserve"> points clearer.</w:t>
+      </w:r>
+    </w:p>
+    <w:p>
+      <w:pPr>
+        <w:pStyle w:val="NormalWeb"/>
+        <w:shd w:val="clear" w:color="auto" w:fill="FEFEFE"/>
+        <w:rPr>
+          <w:rFonts w:ascii="Arial" w:hAnsi="Arial" w:cs="Arial"/>
+          <w:color w:val="2F5496" w:themeColor="accent1" w:themeShade="BF"/>
+          <w:sz w:val="20"/>
+          <w:szCs w:val="20"/>
+        </w:rPr>
+      </w:pPr>
+      <w:r>
+        <w:rPr>
+          <w:rFonts w:ascii="Arial" w:hAnsi="Arial" w:cs="Arial"/>
+          <w:color w:val="2F5496" w:themeColor="accent1" w:themeShade="BF"/>
+          <w:sz w:val="20"/>
+          <w:szCs w:val="20"/>
+        </w:rPr>
+        <w:t xml:space="preserve">6) </w:t>
+      </w:r>
+      <w:proofErr w:type="gramStart"/>
+      <w:r>
+        <w:rPr>
+          <w:rFonts w:ascii="Arial" w:hAnsi="Arial" w:cs="Arial"/>
+          <w:color w:val="2F5496" w:themeColor="accent1" w:themeShade="BF"/>
+          <w:sz w:val="20"/>
+          <w:szCs w:val="20"/>
+        </w:rPr>
+        <w:t>Also</w:t>
+      </w:r>
+      <w:proofErr w:type="gramEnd"/>
+      <w:r>
+        <w:rPr>
+          <w:rFonts w:ascii="Arial" w:hAnsi="Arial" w:cs="Arial"/>
+          <w:color w:val="2F5496" w:themeColor="accent1" w:themeShade="BF"/>
+          <w:sz w:val="20"/>
+          <w:szCs w:val="20"/>
+        </w:rPr>
+        <w:t xml:space="preserve"> the sensor resolution on the concentration should be shown. Because the tiny difference of the response by temperature was discussed.</w:t>
+      </w:r>
+    </w:p>
+    <w:p>
+      <w:pPr>
+        <w:pStyle w:val="NormalWeb"/>
+        <w:shd w:val="clear" w:color="auto" w:fill="FEFEFE"/>
+        <w:rPr>
+          <w:rFonts w:ascii="Arial" w:hAnsi="Arial" w:cs="Arial"/>
+          <w:b/>
+          <w:bCs/>
           <w:color w:val="0A0A0A"/>
           <w:sz w:val="20"/>
           <w:szCs w:val="20"/>
@@ -253,31 +572,26 @@
       <w:r>
         <w:rPr>
           <w:rFonts w:ascii="Arial" w:hAnsi="Arial" w:cs="Arial"/>
-          <w:color w:val="2F5496" w:themeColor="accent1" w:themeShade="BF"/>
-          <w:sz w:val="20"/>
-          <w:szCs w:val="20"/>
-        </w:rPr>
-        <w:t xml:space="preserve">6) </w:t>
-      </w:r>
-      <w:proofErr w:type="gramStart"/>
-      <w:r>
-        <w:rPr>
-          <w:rFonts w:ascii="Arial" w:hAnsi="Arial" w:cs="Arial"/>
-          <w:color w:val="2F5496" w:themeColor="accent1" w:themeShade="BF"/>
-          <w:sz w:val="20"/>
-          <w:szCs w:val="20"/>
-        </w:rPr>
-        <w:t>Also</w:t>
-      </w:r>
-      <w:proofErr w:type="gramEnd"/>
-      <w:r>
-        <w:rPr>
-          <w:rFonts w:ascii="Arial" w:hAnsi="Arial" w:cs="Arial"/>
-          <w:color w:val="2F5496" w:themeColor="accent1" w:themeShade="BF"/>
-          <w:sz w:val="20"/>
-          <w:szCs w:val="20"/>
-        </w:rPr>
-        <w:t xml:space="preserve"> the sensor resolution on the concentration should be shown. Because the tiny difference of the response by temperature was discussed.</w:t>
+          <w:b/>
+          <w:bCs/>
+          <w:color w:val="2F5496" w:themeColor="accent1" w:themeShade="BF"/>
+          <w:sz w:val="20"/>
+          <w:szCs w:val="20"/>
+        </w:rPr>
+        <w:lastRenderedPageBreak/>
+        <w:t xml:space="preserve">The sensor difference in response due to changes in temperature have been shown in Figures 2 and 3, while Figure 4 shows exactly the dependencies of the measured Phase Shift vs. the Frequency at various oxygen concentrations, as the reviewer suggested. The goal of the Figures was simply to give an idea to the reader of the kind of data that the neural network uses to be trained with. </w:t>
+      </w:r>
+      <w:r>
+        <w:rPr>
+          <w:rFonts w:ascii="Arial" w:hAnsi="Arial" w:cs="Arial"/>
+          <w:b/>
+          <w:bCs/>
+          <w:color w:val="2F5496" w:themeColor="accent1" w:themeShade="BF"/>
+          <w:sz w:val="20"/>
+          <w:szCs w:val="20"/>
+          <w:highlight w:val="yellow"/>
+        </w:rPr>
+        <w:t>If the authors have misunderstood the reviewer, they apologies. In this case possibly more information would be needed to be able to answer more thoroughly.</w:t>
       </w:r>
     </w:p>
     <w:p/>
@@ -292,7 +606,7 @@
 </file>
 
 <file path=word/numbering.xml><?xml version="1.0" encoding="utf-8"?>
-<w:numbering xmlns:wpc="http://schemas.microsoft.com/office/word/2010/wordprocessingCanvas" xmlns:cx="http://schemas.microsoft.com/office/drawing/2014/chartex" xmlns:cx1="http://schemas.microsoft.com/office/drawing/2015/9/8/chartex" xmlns:cx2="http://schemas.microsoft.com/office/drawing/2015/10/21/chartex" xmlns:cx3="http://schemas.microsoft.com/office/drawing/2016/5/9/chartex" xmlns:cx4="http://schemas.microsoft.com/office/drawing/2016/5/10/chartex" xmlns:cx5="http://schemas.microsoft.com/office/drawing/2016/5/11/chartex" xmlns:cx6="http://schemas.microsoft.com/office/drawing/2016/5/12/chartex" xmlns:cx7="http://schemas.microsoft.com/office/drawing/2016/5/13/chartex" xmlns:cx8="http://schemas.microsoft.com/office/drawing/2016/5/14/chartex" xmlns:mc="http://schemas.openxmlformats.org/markup-compatibility/2006" xmlns:aink="http://schemas.microsoft.com/office/drawing/2016/ink" xmlns:am3d="http://schemas.microsoft.com/office/drawing/2017/model3d" xmlns:o="urn:schemas-microsoft-com:office:office" xmlns:r="http://schemas.openxmlformats.org/officeDocument/2006/relationships" xmlns:m="http://schemas.openxmlformats.org/officeDocument/2006/math" xmlns:v="urn:schemas-microsoft-com:vml" xmlns:wp14="http://schemas.microsoft.com/office/word/2010/wordprocessingDrawing" xmlns:wp="http://schemas.openxmlformats.org/drawingml/2006/wordprocessingDrawing" xmlns:w10="urn:schemas-microsoft-com:office:word" xmlns:w="http://schemas.openxmlformats.org/wordprocessingml/2006/main" xmlns:w14="http://schemas.microsoft.com/office/word/2010/wordml" xmlns:w15="http://schemas.microsoft.com/office/word/2012/wordml" xmlns:w16cid="http://schemas.microsoft.com/office/word/2016/wordml/cid" xmlns:w16se="http://schemas.microsoft.com/office/word/2015/wordml/symex" xmlns:wpg="http://schemas.microsoft.com/office/word/2010/wordprocessingGroup" xmlns:wpi="http://schemas.microsoft.com/office/word/2010/wordprocessingInk" xmlns:wne="http://schemas.microsoft.com/office/word/2006/wordml" xmlns:wps="http://schemas.microsoft.com/office/word/2010/wordprocessingShape" mc:Ignorable="w14 w15 w16se w16cid wp14">
+<w:numbering xmlns:wpc="http://schemas.microsoft.com/office/word/2010/wordprocessingCanvas" xmlns:cx="http://schemas.microsoft.com/office/drawing/2014/chartex" xmlns:cx1="http://schemas.microsoft.com/office/drawing/2015/9/8/chartex" xmlns:cx2="http://schemas.microsoft.com/office/drawing/2015/10/21/chartex" xmlns:cx3="http://schemas.microsoft.com/office/drawing/2016/5/9/chartex" xmlns:cx4="http://schemas.microsoft.com/office/drawing/2016/5/10/chartex" xmlns:cx5="http://schemas.microsoft.com/office/drawing/2016/5/11/chartex" xmlns:cx6="http://schemas.microsoft.com/office/drawing/2016/5/12/chartex" xmlns:cx7="http://schemas.microsoft.com/office/drawing/2016/5/13/chartex" xmlns:cx8="http://schemas.microsoft.com/office/drawing/2016/5/14/chartex" xmlns:mc="http://schemas.openxmlformats.org/markup-compatibility/2006" xmlns:aink="http://schemas.microsoft.com/office/drawing/2016/ink" xmlns:am3d="http://schemas.microsoft.com/office/drawing/2017/model3d" xmlns:o="urn:schemas-microsoft-com:office:office" xmlns:r="http://schemas.openxmlformats.org/officeDocument/2006/relationships" xmlns:m="http://schemas.openxmlformats.org/officeDocument/2006/math" xmlns:v="urn:schemas-microsoft-com:vml" xmlns:wp14="http://schemas.microsoft.com/office/word/2010/wordprocessingDrawing" xmlns:wp="http://schemas.openxmlformats.org/drawingml/2006/wordprocessingDrawing" xmlns:w10="urn:schemas-microsoft-com:office:word" xmlns:w="http://schemas.openxmlformats.org/wordprocessingml/2006/main" xmlns:w14="http://schemas.microsoft.com/office/word/2010/wordml" xmlns:w15="http://schemas.microsoft.com/office/word/2012/wordml" xmlns:w16cex="http://schemas.microsoft.com/office/word/2018/wordml/cex" xmlns:w16cid="http://schemas.microsoft.com/office/word/2016/wordml/cid" xmlns:w16="http://schemas.microsoft.com/office/word/2018/wordml" xmlns:w16se="http://schemas.microsoft.com/office/word/2015/wordml/symex" xmlns:wpg="http://schemas.microsoft.com/office/word/2010/wordprocessingGroup" xmlns:wpi="http://schemas.microsoft.com/office/word/2010/wordprocessingInk" xmlns:wne="http://schemas.microsoft.com/office/word/2006/wordml" xmlns:wps="http://schemas.microsoft.com/office/word/2010/wordprocessingShape" mc:Ignorable="w14 w15 w16se w16cid w16 w16cex wp14">
   <w:abstractNum w:abstractNumId="0" w15:restartNumberingAfterBreak="0">
     <w:nsid w:val="4D4A4EF4"/>
     <w:multiLevelType w:val="hybridMultilevel"/>
@@ -412,7 +726,7 @@
 </file>
 
 <file path=word/styles.xml><?xml version="1.0" encoding="utf-8"?>
-<w:styles xmlns:mc="http://schemas.openxmlformats.org/markup-compatibility/2006" xmlns:r="http://schemas.openxmlformats.org/officeDocument/2006/relationships" xmlns:w="http://schemas.openxmlformats.org/wordprocessingml/2006/main" xmlns:w14="http://schemas.microsoft.com/office/word/2010/wordml" xmlns:w15="http://schemas.microsoft.com/office/word/2012/wordml" xmlns:w16cid="http://schemas.microsoft.com/office/word/2016/wordml/cid" xmlns:w16se="http://schemas.microsoft.com/office/word/2015/wordml/symex" mc:Ignorable="w14 w15 w16se w16cid">
+<w:styles xmlns:mc="http://schemas.openxmlformats.org/markup-compatibility/2006" xmlns:r="http://schemas.openxmlformats.org/officeDocument/2006/relationships" xmlns:w="http://schemas.openxmlformats.org/wordprocessingml/2006/main" xmlns:w14="http://schemas.microsoft.com/office/word/2010/wordml" xmlns:w15="http://schemas.microsoft.com/office/word/2012/wordml" xmlns:w16cex="http://schemas.microsoft.com/office/word/2018/wordml/cex" xmlns:w16cid="http://schemas.microsoft.com/office/word/2016/wordml/cid" xmlns:w16="http://schemas.microsoft.com/office/word/2018/wordml" xmlns:w16se="http://schemas.microsoft.com/office/word/2015/wordml/symex" mc:Ignorable="w14 w15 w16se w16cid w16 w16cex">
   <w:docDefaults>
     <w:rPrDefault>
       <w:rPr>
@@ -806,17 +1120,17 @@
     <w:lsdException w:name="Unresolved Mention" w:semiHidden="1" w:unhideWhenUsed="1"/>
     <w:lsdException w:name="Smart Link" w:semiHidden="1" w:unhideWhenUsed="1"/>
   </w:latentStyles>
-  <w:style w:type="paragraph" w:default="1" w:styleId="Standard">
+  <w:style w:type="paragraph" w:default="1" w:styleId="Normal">
     <w:name w:val="Normal"/>
     <w:qFormat/>
   </w:style>
-  <w:style w:type="character" w:default="1" w:styleId="Absatz-Standardschriftart">
+  <w:style w:type="character" w:default="1" w:styleId="DefaultParagraphFont">
     <w:name w:val="Default Paragraph Font"/>
     <w:uiPriority w:val="1"/>
     <w:semiHidden/>
     <w:unhideWhenUsed/>
   </w:style>
-  <w:style w:type="table" w:default="1" w:styleId="NormaleTabelle">
+  <w:style w:type="table" w:default="1" w:styleId="TableNormal">
     <w:name w:val="Normal Table"/>
     <w:uiPriority w:val="99"/>
     <w:semiHidden/>
@@ -831,15 +1145,15 @@
       </w:tblCellMar>
     </w:tblPr>
   </w:style>
-  <w:style w:type="numbering" w:default="1" w:styleId="KeineListe">
+  <w:style w:type="numbering" w:default="1" w:styleId="NoList">
     <w:name w:val="No List"/>
     <w:uiPriority w:val="99"/>
     <w:semiHidden/>
     <w:unhideWhenUsed/>
   </w:style>
-  <w:style w:type="paragraph" w:styleId="StandardWeb">
+  <w:style w:type="paragraph" w:styleId="NormalWeb">
     <w:name w:val="Normal (Web)"/>
-    <w:basedOn w:val="Standard"/>
+    <w:basedOn w:val="Normal"/>
     <w:uiPriority w:val="99"/>
     <w:semiHidden/>
     <w:unhideWhenUsed/>
@@ -854,9 +1168,9 @@
       <w:lang w:eastAsia="en-GB"/>
     </w:rPr>
   </w:style>
-  <w:style w:type="paragraph" w:styleId="Listenabsatz">
+  <w:style w:type="paragraph" w:styleId="ListParagraph">
     <w:name w:val="List Paragraph"/>
-    <w:basedOn w:val="Standard"/>
+    <w:basedOn w:val="Normal"/>
     <w:uiPriority w:val="34"/>
     <w:qFormat/>
     <w:rsid w:val="00B13B1F"/>
@@ -867,7 +1181,7 @@
   </w:style>
   <w:style w:type="character" w:styleId="Hyperlink">
     <w:name w:val="Hyperlink"/>
-    <w:basedOn w:val="Absatz-Standardschriftart"/>
+    <w:basedOn w:val="DefaultParagraphFont"/>
     <w:uiPriority w:val="99"/>
     <w:unhideWhenUsed/>
     <w:rsid w:val="001C6784"/>
@@ -876,9 +1190,9 @@
       <w:u w:val="single"/>
     </w:rPr>
   </w:style>
-  <w:style w:type="character" w:styleId="NichtaufgelsteErwhnung">
+  <w:style w:type="character" w:styleId="UnresolvedMention">
     <w:name w:val="Unresolved Mention"/>
-    <w:basedOn w:val="Absatz-Standardschriftart"/>
+    <w:basedOn w:val="DefaultParagraphFont"/>
     <w:uiPriority w:val="99"/>
     <w:semiHidden/>
     <w:unhideWhenUsed/>

</xml_diff>